<commit_message>
Add .gitignore and update documentation
</commit_message>
<xml_diff>
--- a/Desarrollo Proyecto Alejandro De Mendoza.docx
+++ b/Desarrollo Proyecto Alejandro De Mendoza.docx
@@ -4545,6 +4545,7 @@
         <w:t xml:space="preserve">donde la función </w:t>
       </w:r>
       <w:proofErr w:type="spellStart"/>
+      <w:proofErr w:type="gramStart"/>
       <w:r>
         <w:rPr>
           <w:rFonts w:ascii="Arial" w:hAnsi="Arial" w:cs="Arial"/>
@@ -4560,7 +4561,16 @@
           <w:sz w:val="20"/>
           <w:szCs w:val="20"/>
         </w:rPr>
-        <w:t>() permite cargar en memoria los paquetes previamente instalados en R. Estos paquetes contienen funciones especializadas que serán utilizadas durante el análisis.</w:t>
+        <w:t>(</w:t>
+      </w:r>
+      <w:proofErr w:type="gramEnd"/>
+      <w:r>
+        <w:rPr>
+          <w:rFonts w:ascii="Arial" w:hAnsi="Arial" w:cs="Arial"/>
+          <w:sz w:val="20"/>
+          <w:szCs w:val="20"/>
+        </w:rPr>
+        <w:t>) permite cargar en memoria los paquetes previamente instalados en R. Estos paquetes contienen funciones especializadas que serán utilizadas durante el análisis.</w:t>
       </w:r>
     </w:p>
     <w:p>
@@ -5171,7 +5181,16 @@
           <w:sz w:val="20"/>
           <w:szCs w:val="20"/>
         </w:rPr>
-        <w:t>gutenberg_download</w:t>
+        <w:t>gutenberg_</w:t>
+      </w:r>
+      <w:proofErr w:type="gramStart"/>
+      <w:r>
+        <w:rPr>
+          <w:rFonts w:ascii="Arial" w:hAnsi="Arial" w:cs="Arial"/>
+          <w:sz w:val="20"/>
+          <w:szCs w:val="20"/>
+        </w:rPr>
+        <w:t>download</w:t>
       </w:r>
       <w:proofErr w:type="spellEnd"/>
       <w:r>
@@ -5180,7 +5199,16 @@
           <w:sz w:val="20"/>
           <w:szCs w:val="20"/>
         </w:rPr>
-        <w:t xml:space="preserve">() del paquete </w:t>
+        <w:t>(</w:t>
+      </w:r>
+      <w:proofErr w:type="gramEnd"/>
+      <w:r>
+        <w:rPr>
+          <w:rFonts w:ascii="Arial" w:hAnsi="Arial" w:cs="Arial"/>
+          <w:sz w:val="20"/>
+          <w:szCs w:val="20"/>
+        </w:rPr>
+        <w:t xml:space="preserve">) del paquete </w:t>
       </w:r>
       <w:proofErr w:type="spellStart"/>
       <w:r>
@@ -6541,7 +6569,16 @@
           <w:sz w:val="20"/>
           <w:szCs w:val="20"/>
         </w:rPr>
-        <w:t>bind_rows</w:t>
+        <w:t>bind_</w:t>
+      </w:r>
+      <w:proofErr w:type="gramStart"/>
+      <w:r>
+        <w:rPr>
+          <w:rFonts w:ascii="Arial" w:hAnsi="Arial" w:cs="Arial"/>
+          <w:sz w:val="20"/>
+          <w:szCs w:val="20"/>
+        </w:rPr>
+        <w:t>rows</w:t>
       </w:r>
       <w:proofErr w:type="spellEnd"/>
       <w:r>
@@ -6550,7 +6587,16 @@
           <w:sz w:val="20"/>
           <w:szCs w:val="20"/>
         </w:rPr>
-        <w:t xml:space="preserve">() del paquete </w:t>
+        <w:t>(</w:t>
+      </w:r>
+      <w:proofErr w:type="gramEnd"/>
+      <w:r>
+        <w:rPr>
+          <w:rFonts w:ascii="Arial" w:hAnsi="Arial" w:cs="Arial"/>
+          <w:sz w:val="20"/>
+          <w:szCs w:val="20"/>
+        </w:rPr>
+        <w:t xml:space="preserve">) del paquete </w:t>
       </w:r>
       <w:proofErr w:type="spellStart"/>
       <w:r>
@@ -6616,13 +6662,23 @@
           <w:szCs w:val="20"/>
         </w:rPr>
       </w:pPr>
-      <w:r>
-        <w:rPr>
-          <w:rFonts w:ascii="Arial" w:hAnsi="Arial" w:cs="Arial"/>
-          <w:sz w:val="20"/>
-          <w:szCs w:val="20"/>
-        </w:rPr>
-        <w:t>Las combina verticalmente</w:t>
+      <w:proofErr w:type="gramStart"/>
+      <w:r>
+        <w:rPr>
+          <w:rFonts w:ascii="Arial" w:hAnsi="Arial" w:cs="Arial"/>
+          <w:sz w:val="20"/>
+          <w:szCs w:val="20"/>
+        </w:rPr>
+        <w:t>Las combina</w:t>
+      </w:r>
+      <w:proofErr w:type="gramEnd"/>
+      <w:r>
+        <w:rPr>
+          <w:rFonts w:ascii="Arial" w:hAnsi="Arial" w:cs="Arial"/>
+          <w:sz w:val="20"/>
+          <w:szCs w:val="20"/>
+        </w:rPr>
+        <w:t xml:space="preserve"> verticalmente</w:t>
       </w:r>
     </w:p>
     <w:p>
@@ -7340,7 +7396,16 @@
           <w:sz w:val="20"/>
           <w:szCs w:val="20"/>
         </w:rPr>
-        <w:t>unnest_tokens</w:t>
+        <w:t>unnest_</w:t>
+      </w:r>
+      <w:proofErr w:type="gramStart"/>
+      <w:r>
+        <w:rPr>
+          <w:rFonts w:ascii="Arial" w:hAnsi="Arial" w:cs="Arial"/>
+          <w:sz w:val="20"/>
+          <w:szCs w:val="20"/>
+        </w:rPr>
+        <w:t>tokens</w:t>
       </w:r>
       <w:proofErr w:type="spellEnd"/>
       <w:r>
@@ -7349,7 +7414,16 @@
           <w:sz w:val="20"/>
           <w:szCs w:val="20"/>
         </w:rPr>
-        <w:t>() separa ese texto en unidades más pequeñas llamadas tokens.</w:t>
+        <w:t>(</w:t>
+      </w:r>
+      <w:proofErr w:type="gramEnd"/>
+      <w:r>
+        <w:rPr>
+          <w:rFonts w:ascii="Arial" w:hAnsi="Arial" w:cs="Arial"/>
+          <w:sz w:val="20"/>
+          <w:szCs w:val="20"/>
+        </w:rPr>
+        <w:t>) separa ese texto en unidades más pequeñas llamadas tokens.</w:t>
       </w:r>
     </w:p>
     <w:p>
@@ -7693,7 +7767,25 @@
           <w:sz w:val="20"/>
           <w:szCs w:val="20"/>
         </w:rPr>
-        <w:t xml:space="preserve"> son palabras muy frecuentes en un idioma que no aportan significado relevante para el análisis, como por ejemplo:</w:t>
+        <w:t xml:space="preserve"> son palabras muy frecuentes en un idioma que no aportan significado relevante para el análisis, </w:t>
+      </w:r>
+      <w:proofErr w:type="gramStart"/>
+      <w:r>
+        <w:rPr>
+          <w:rFonts w:ascii="Arial" w:hAnsi="Arial" w:cs="Arial"/>
+          <w:sz w:val="20"/>
+          <w:szCs w:val="20"/>
+        </w:rPr>
+        <w:t>como</w:t>
+      </w:r>
+      <w:proofErr w:type="gramEnd"/>
+      <w:r>
+        <w:rPr>
+          <w:rFonts w:ascii="Arial" w:hAnsi="Arial" w:cs="Arial"/>
+          <w:sz w:val="20"/>
+          <w:szCs w:val="20"/>
+        </w:rPr>
+        <w:t xml:space="preserve"> por ejemplo:</w:t>
       </w:r>
     </w:p>
     <w:p>
@@ -7985,7 +8077,16 @@
           <w:sz w:val="20"/>
           <w:szCs w:val="20"/>
         </w:rPr>
-        <w:t>anti_join</w:t>
+        <w:t>anti_</w:t>
+      </w:r>
+      <w:proofErr w:type="gramStart"/>
+      <w:r>
+        <w:rPr>
+          <w:rFonts w:ascii="Arial" w:hAnsi="Arial" w:cs="Arial"/>
+          <w:sz w:val="20"/>
+          <w:szCs w:val="20"/>
+        </w:rPr>
+        <w:t>join</w:t>
       </w:r>
       <w:proofErr w:type="spellEnd"/>
       <w:r>
@@ -7994,7 +8095,16 @@
           <w:sz w:val="20"/>
           <w:szCs w:val="20"/>
         </w:rPr>
-        <w:t xml:space="preserve">() elimina de </w:t>
+        <w:t>(</w:t>
+      </w:r>
+      <w:proofErr w:type="gramEnd"/>
+      <w:r>
+        <w:rPr>
+          <w:rFonts w:ascii="Arial" w:hAnsi="Arial" w:cs="Arial"/>
+          <w:sz w:val="20"/>
+          <w:szCs w:val="20"/>
+        </w:rPr>
+        <w:t xml:space="preserve">) elimina de </w:t>
       </w:r>
       <w:proofErr w:type="spellStart"/>
       <w:r>
@@ -8474,6 +8584,7 @@
           <w:lang w:val="en-US"/>
         </w:rPr>
       </w:pPr>
+      <w:proofErr w:type="gramStart"/>
       <w:r>
         <w:rPr>
           <w:rFonts w:ascii="Arial" w:hAnsi="Arial" w:cs="Arial"/>
@@ -8481,7 +8592,17 @@
           <w:szCs w:val="20"/>
           <w:lang w:val="en-US"/>
         </w:rPr>
-        <w:t xml:space="preserve">count(book, word, sort = TRUE): La </w:t>
+        <w:t>count(</w:t>
+      </w:r>
+      <w:proofErr w:type="gramEnd"/>
+      <w:r>
+        <w:rPr>
+          <w:rFonts w:ascii="Arial" w:hAnsi="Arial" w:cs="Arial"/>
+          <w:sz w:val="20"/>
+          <w:szCs w:val="20"/>
+          <w:lang w:val="en-US"/>
+        </w:rPr>
+        <w:t xml:space="preserve">book, word, sort = TRUE): La </w:t>
       </w:r>
       <w:proofErr w:type="spellStart"/>
       <w:r>
@@ -8730,7 +8851,16 @@
           <w:sz w:val="20"/>
           <w:szCs w:val="20"/>
         </w:rPr>
-        <w:t>slice_max</w:t>
+        <w:t>slice_</w:t>
+      </w:r>
+      <w:proofErr w:type="gramStart"/>
+      <w:r>
+        <w:rPr>
+          <w:rFonts w:ascii="Arial" w:hAnsi="Arial" w:cs="Arial"/>
+          <w:sz w:val="20"/>
+          <w:szCs w:val="20"/>
+        </w:rPr>
+        <w:t>max</w:t>
       </w:r>
       <w:proofErr w:type="spellEnd"/>
       <w:r>
@@ -8739,7 +8869,16 @@
           <w:sz w:val="20"/>
           <w:szCs w:val="20"/>
         </w:rPr>
-        <w:t>(n, n = 15): Selecciona las 15 palabras con mayor frecuencia (n) dentro de cada grupo (cada libro).</w:t>
+        <w:t>(</w:t>
+      </w:r>
+      <w:proofErr w:type="gramEnd"/>
+      <w:r>
+        <w:rPr>
+          <w:rFonts w:ascii="Arial" w:hAnsi="Arial" w:cs="Arial"/>
+          <w:sz w:val="20"/>
+          <w:szCs w:val="20"/>
+        </w:rPr>
+        <w:t>n, n = 15): Selecciona las 15 palabras con mayor frecuencia (n) dentro de cada grupo (cada libro).</w:t>
       </w:r>
     </w:p>
     <w:p>
@@ -9272,7 +9411,25 @@
           <w:sz w:val="20"/>
           <w:szCs w:val="20"/>
         </w:rPr>
-        <w:t>(aes(...)): Se inicia la construcción del gráfico con ggplot2. Dentro de aes() se definen las variables:</w:t>
+        <w:t xml:space="preserve">(aes(...)): Se inicia la construcción del gráfico con ggplot2. Dentro de </w:t>
+      </w:r>
+      <w:proofErr w:type="gramStart"/>
+      <w:r>
+        <w:rPr>
+          <w:rFonts w:ascii="Arial" w:hAnsi="Arial" w:cs="Arial"/>
+          <w:sz w:val="20"/>
+          <w:szCs w:val="20"/>
+        </w:rPr>
+        <w:t>aes(</w:t>
+      </w:r>
+      <w:proofErr w:type="gramEnd"/>
+      <w:r>
+        <w:rPr>
+          <w:rFonts w:ascii="Arial" w:hAnsi="Arial" w:cs="Arial"/>
+          <w:sz w:val="20"/>
+          <w:szCs w:val="20"/>
+        </w:rPr>
+        <w:t>) se definen las variables:</w:t>
       </w:r>
     </w:p>
     <w:p>
@@ -9297,6 +9454,7 @@
         <w:t xml:space="preserve">x = </w:t>
       </w:r>
       <w:proofErr w:type="spellStart"/>
+      <w:proofErr w:type="gramStart"/>
       <w:r>
         <w:rPr>
           <w:rFonts w:ascii="Arial" w:hAnsi="Arial" w:cs="Arial"/>
@@ -9315,6 +9473,7 @@
         <w:t>(</w:t>
       </w:r>
       <w:proofErr w:type="spellStart"/>
+      <w:proofErr w:type="gramEnd"/>
       <w:r>
         <w:rPr>
           <w:rFonts w:ascii="Arial" w:hAnsi="Arial" w:cs="Arial"/>
@@ -9426,7 +9585,16 @@
           <w:szCs w:val="20"/>
         </w:rPr>
         <w:lastRenderedPageBreak/>
-        <w:t>geom_col</w:t>
+        <w:t>geom_</w:t>
+      </w:r>
+      <w:proofErr w:type="gramStart"/>
+      <w:r>
+        <w:rPr>
+          <w:rFonts w:ascii="Arial" w:hAnsi="Arial" w:cs="Arial"/>
+          <w:sz w:val="20"/>
+          <w:szCs w:val="20"/>
+        </w:rPr>
+        <w:t>col</w:t>
       </w:r>
       <w:proofErr w:type="spellEnd"/>
       <w:r>
@@ -9438,6 +9606,7 @@
         <w:t>(</w:t>
       </w:r>
       <w:proofErr w:type="spellStart"/>
+      <w:proofErr w:type="gramEnd"/>
       <w:r>
         <w:rPr>
           <w:rFonts w:ascii="Arial" w:hAnsi="Arial" w:cs="Arial"/>
@@ -9476,7 +9645,16 @@
           <w:sz w:val="20"/>
           <w:szCs w:val="20"/>
         </w:rPr>
-        <w:t>coord_flip</w:t>
+        <w:t>coord_</w:t>
+      </w:r>
+      <w:proofErr w:type="gramStart"/>
+      <w:r>
+        <w:rPr>
+          <w:rFonts w:ascii="Arial" w:hAnsi="Arial" w:cs="Arial"/>
+          <w:sz w:val="20"/>
+          <w:szCs w:val="20"/>
+        </w:rPr>
+        <w:t>flip</w:t>
       </w:r>
       <w:proofErr w:type="spellEnd"/>
       <w:r>
@@ -9485,7 +9663,16 @@
           <w:sz w:val="20"/>
           <w:szCs w:val="20"/>
         </w:rPr>
-        <w:t>(): Invierte los ejes del gráfico, de manera que:</w:t>
+        <w:t>(</w:t>
+      </w:r>
+      <w:proofErr w:type="gramEnd"/>
+      <w:r>
+        <w:rPr>
+          <w:rFonts w:ascii="Arial" w:hAnsi="Arial" w:cs="Arial"/>
+          <w:sz w:val="20"/>
+          <w:szCs w:val="20"/>
+        </w:rPr>
+        <w:t>): Invierte los ejes del gráfico, de manera que:</w:t>
       </w:r>
     </w:p>
     <w:p>
@@ -9574,7 +9761,16 @@
           <w:sz w:val="20"/>
           <w:szCs w:val="20"/>
         </w:rPr>
-        <w:t>facet_wrap</w:t>
+        <w:t>facet_</w:t>
+      </w:r>
+      <w:proofErr w:type="gramStart"/>
+      <w:r>
+        <w:rPr>
+          <w:rFonts w:ascii="Arial" w:hAnsi="Arial" w:cs="Arial"/>
+          <w:sz w:val="20"/>
+          <w:szCs w:val="20"/>
+        </w:rPr>
+        <w:t>wrap</w:t>
       </w:r>
       <w:proofErr w:type="spellEnd"/>
       <w:r>
@@ -9583,7 +9779,16 @@
           <w:sz w:val="20"/>
           <w:szCs w:val="20"/>
         </w:rPr>
-        <w:t>(~</w:t>
+        <w:t>(</w:t>
+      </w:r>
+      <w:proofErr w:type="gramEnd"/>
+      <w:r>
+        <w:rPr>
+          <w:rFonts w:ascii="Arial" w:hAnsi="Arial" w:cs="Arial"/>
+          <w:sz w:val="20"/>
+          <w:szCs w:val="20"/>
+        </w:rPr>
+        <w:t>~</w:t>
       </w:r>
       <w:proofErr w:type="spellStart"/>
       <w:r>
@@ -11147,6 +11352,7 @@
           <w:szCs w:val="20"/>
         </w:rPr>
       </w:pPr>
+      <w:proofErr w:type="gramStart"/>
       <w:r>
         <w:rPr>
           <w:rFonts w:ascii="Arial" w:hAnsi="Arial" w:cs="Arial"/>
@@ -11156,6 +11362,7 @@
         <w:t>par(</w:t>
       </w:r>
       <w:proofErr w:type="spellStart"/>
+      <w:proofErr w:type="gramEnd"/>
       <w:r>
         <w:rPr>
           <w:rFonts w:ascii="Arial" w:hAnsi="Arial" w:cs="Arial"/>
@@ -11193,7 +11400,25 @@
           <w:sz w:val="20"/>
           <w:szCs w:val="20"/>
         </w:rPr>
-        <w:t>libros &lt;- c("</w:t>
+        <w:t xml:space="preserve">libros &lt;- </w:t>
+      </w:r>
+      <w:proofErr w:type="gramStart"/>
+      <w:r>
+        <w:rPr>
+          <w:rFonts w:ascii="Arial" w:hAnsi="Arial" w:cs="Arial"/>
+          <w:sz w:val="20"/>
+          <w:szCs w:val="20"/>
+        </w:rPr>
+        <w:t>c(</w:t>
+      </w:r>
+      <w:proofErr w:type="gramEnd"/>
+      <w:r>
+        <w:rPr>
+          <w:rFonts w:ascii="Arial" w:hAnsi="Arial" w:cs="Arial"/>
+          <w:sz w:val="20"/>
+          <w:szCs w:val="20"/>
+        </w:rPr>
+        <w:t>"</w:t>
       </w:r>
       <w:proofErr w:type="spellStart"/>
       <w:r>
@@ -11326,6 +11551,7 @@
         <w:t xml:space="preserve">(...): Crea una lista con paletas de colores diferentes para cada libro, utilizando </w:t>
       </w:r>
       <w:proofErr w:type="spellStart"/>
+      <w:proofErr w:type="gramStart"/>
       <w:r>
         <w:rPr>
           <w:rFonts w:ascii="Arial" w:hAnsi="Arial" w:cs="Arial"/>
@@ -11341,7 +11567,16 @@
           <w:sz w:val="20"/>
           <w:szCs w:val="20"/>
         </w:rPr>
-        <w:t xml:space="preserve">() del paquete </w:t>
+        <w:t>(</w:t>
+      </w:r>
+      <w:proofErr w:type="gramEnd"/>
+      <w:r>
+        <w:rPr>
+          <w:rFonts w:ascii="Arial" w:hAnsi="Arial" w:cs="Arial"/>
+          <w:sz w:val="20"/>
+          <w:szCs w:val="20"/>
+        </w:rPr>
+        <w:t xml:space="preserve">) del paquete </w:t>
       </w:r>
       <w:proofErr w:type="spellStart"/>
       <w:r>
@@ -11383,8 +11618,19 @@
           <w:szCs w:val="20"/>
           <w:lang w:val="en-US"/>
         </w:rPr>
-        <w:t>Set1 para Dracula</w:t>
-      </w:r>
+        <w:t xml:space="preserve">Set1 </w:t>
+      </w:r>
+      <w:proofErr w:type="gramStart"/>
+      <w:r>
+        <w:rPr>
+          <w:rFonts w:ascii="Arial" w:hAnsi="Arial" w:cs="Arial"/>
+          <w:sz w:val="20"/>
+          <w:szCs w:val="20"/>
+          <w:lang w:val="en-US"/>
+        </w:rPr>
+        <w:t>para Dracula</w:t>
+      </w:r>
+      <w:proofErr w:type="gramEnd"/>
     </w:p>
     <w:p>
       <w:pPr>
@@ -11407,7 +11653,27 @@
           <w:szCs w:val="20"/>
           <w:lang w:val="en-US"/>
         </w:rPr>
-        <w:t xml:space="preserve">Set2 para Frankenstein  </w:t>
+        <w:t xml:space="preserve">Set2 </w:t>
+      </w:r>
+      <w:proofErr w:type="gramStart"/>
+      <w:r>
+        <w:rPr>
+          <w:rFonts w:ascii="Arial" w:hAnsi="Arial" w:cs="Arial"/>
+          <w:sz w:val="20"/>
+          <w:szCs w:val="20"/>
+          <w:lang w:val="en-US"/>
+        </w:rPr>
+        <w:t>para Frankenstein</w:t>
+      </w:r>
+      <w:proofErr w:type="gramEnd"/>
+      <w:r>
+        <w:rPr>
+          <w:rFonts w:ascii="Arial" w:hAnsi="Arial" w:cs="Arial"/>
+          <w:sz w:val="20"/>
+          <w:szCs w:val="20"/>
+          <w:lang w:val="en-US"/>
+        </w:rPr>
+        <w:t xml:space="preserve">  </w:t>
       </w:r>
     </w:p>
     <w:p>
@@ -11431,7 +11697,27 @@
           <w:szCs w:val="20"/>
           <w:lang w:val="en-US"/>
         </w:rPr>
-        <w:t>Paired para Time Machine</w:t>
+        <w:t xml:space="preserve">Paired </w:t>
+      </w:r>
+      <w:proofErr w:type="gramStart"/>
+      <w:r>
+        <w:rPr>
+          <w:rFonts w:ascii="Arial" w:hAnsi="Arial" w:cs="Arial"/>
+          <w:sz w:val="20"/>
+          <w:szCs w:val="20"/>
+          <w:lang w:val="en-US"/>
+        </w:rPr>
+        <w:t>para Time</w:t>
+      </w:r>
+      <w:proofErr w:type="gramEnd"/>
+      <w:r>
+        <w:rPr>
+          <w:rFonts w:ascii="Arial" w:hAnsi="Arial" w:cs="Arial"/>
+          <w:sz w:val="20"/>
+          <w:szCs w:val="20"/>
+          <w:lang w:val="en-US"/>
+        </w:rPr>
+        <w:t xml:space="preserve"> Machine</w:t>
       </w:r>
     </w:p>
     <w:p>
@@ -11455,7 +11741,27 @@
           <w:szCs w:val="20"/>
           <w:lang w:val="en-US"/>
         </w:rPr>
-        <w:t>Dark2 para War of the Worlds</w:t>
+        <w:t xml:space="preserve">Dark2 </w:t>
+      </w:r>
+      <w:proofErr w:type="gramStart"/>
+      <w:r>
+        <w:rPr>
+          <w:rFonts w:ascii="Arial" w:hAnsi="Arial" w:cs="Arial"/>
+          <w:sz w:val="20"/>
+          <w:szCs w:val="20"/>
+          <w:lang w:val="en-US"/>
+        </w:rPr>
+        <w:t>para War</w:t>
+      </w:r>
+      <w:proofErr w:type="gramEnd"/>
+      <w:r>
+        <w:rPr>
+          <w:rFonts w:ascii="Arial" w:hAnsi="Arial" w:cs="Arial"/>
+          <w:sz w:val="20"/>
+          <w:szCs w:val="20"/>
+          <w:lang w:val="en-US"/>
+        </w:rPr>
+        <w:t xml:space="preserve"> of the Worlds</w:t>
       </w:r>
     </w:p>
     <w:p>
@@ -11472,6 +11778,7 @@
         </w:rPr>
       </w:pPr>
       <w:proofErr w:type="spellStart"/>
+      <w:proofErr w:type="gramStart"/>
       <w:r>
         <w:rPr>
           <w:rFonts w:ascii="Arial" w:hAnsi="Arial" w:cs="Arial"/>
@@ -11487,7 +11794,16 @@
           <w:sz w:val="20"/>
           <w:szCs w:val="20"/>
         </w:rPr>
-        <w:t>(i in 1:length(libros)): Bucle que itera sobre cada libro.</w:t>
+        <w:t>(</w:t>
+      </w:r>
+      <w:proofErr w:type="gramEnd"/>
+      <w:r>
+        <w:rPr>
+          <w:rFonts w:ascii="Arial" w:hAnsi="Arial" w:cs="Arial"/>
+          <w:sz w:val="20"/>
+          <w:szCs w:val="20"/>
+        </w:rPr>
+        <w:t>i in 1:length(libros)): Bucle que itera sobre cada libro.</w:t>
       </w:r>
     </w:p>
     <w:p>
@@ -11540,6 +11856,7 @@
         <w:t xml:space="preserve"> %&gt;% </w:t>
       </w:r>
       <w:proofErr w:type="spellStart"/>
+      <w:proofErr w:type="gramStart"/>
       <w:r>
         <w:rPr>
           <w:rFonts w:ascii="Arial" w:hAnsi="Arial" w:cs="Arial"/>
@@ -11558,6 +11875,7 @@
         <w:t>(</w:t>
       </w:r>
       <w:proofErr w:type="spellStart"/>
+      <w:proofErr w:type="gramEnd"/>
       <w:r>
         <w:rPr>
           <w:rFonts w:ascii="Arial" w:hAnsi="Arial" w:cs="Arial"/>
@@ -11644,6 +11962,7 @@
         </w:rPr>
       </w:pPr>
       <w:proofErr w:type="spellStart"/>
+      <w:proofErr w:type="gramStart"/>
       <w:r>
         <w:rPr>
           <w:rFonts w:ascii="Arial" w:hAnsi="Arial" w:cs="Arial"/>
@@ -11662,6 +11981,7 @@
         <w:t>(</w:t>
       </w:r>
       <w:proofErr w:type="spellStart"/>
+      <w:proofErr w:type="gramEnd"/>
       <w:r>
         <w:rPr>
           <w:rFonts w:ascii="Arial" w:hAnsi="Arial" w:cs="Arial"/>
@@ -11712,6 +12032,7 @@
         </w:rPr>
       </w:pPr>
       <w:proofErr w:type="spellStart"/>
+      <w:proofErr w:type="gramStart"/>
       <w:r>
         <w:rPr>
           <w:rFonts w:ascii="Arial" w:hAnsi="Arial" w:cs="Arial"/>
@@ -11721,6 +12042,7 @@
         <w:t>max.words</w:t>
       </w:r>
       <w:proofErr w:type="spellEnd"/>
+      <w:proofErr w:type="gramEnd"/>
       <w:r>
         <w:rPr>
           <w:rFonts w:ascii="Arial" w:hAnsi="Arial" w:cs="Arial"/>
@@ -11744,6 +12066,7 @@
         </w:rPr>
       </w:pPr>
       <w:proofErr w:type="spellStart"/>
+      <w:proofErr w:type="gramStart"/>
       <w:r>
         <w:rPr>
           <w:rFonts w:ascii="Arial" w:hAnsi="Arial" w:cs="Arial"/>
@@ -11753,6 +12076,7 @@
         <w:t>min.freq</w:t>
       </w:r>
       <w:proofErr w:type="spellEnd"/>
+      <w:proofErr w:type="gramEnd"/>
       <w:r>
         <w:rPr>
           <w:rFonts w:ascii="Arial" w:hAnsi="Arial" w:cs="Arial"/>
@@ -11776,6 +12100,7 @@
         </w:rPr>
       </w:pPr>
       <w:proofErr w:type="spellStart"/>
+      <w:proofErr w:type="gramStart"/>
       <w:r>
         <w:rPr>
           <w:rFonts w:ascii="Arial" w:hAnsi="Arial" w:cs="Arial"/>
@@ -11785,6 +12110,7 @@
         <w:t>random.order</w:t>
       </w:r>
       <w:proofErr w:type="spellEnd"/>
+      <w:proofErr w:type="gramEnd"/>
       <w:r>
         <w:rPr>
           <w:rFonts w:ascii="Arial" w:hAnsi="Arial" w:cs="Arial"/>
@@ -11855,7 +12181,25 @@
           <w:sz w:val="20"/>
           <w:szCs w:val="20"/>
         </w:rPr>
-        <w:t xml:space="preserve"> = c(3, 0.5): Define el rango de tamaños de las palabras</w:t>
+        <w:t xml:space="preserve"> = </w:t>
+      </w:r>
+      <w:proofErr w:type="gramStart"/>
+      <w:r>
+        <w:rPr>
+          <w:rFonts w:ascii="Arial" w:hAnsi="Arial" w:cs="Arial"/>
+          <w:sz w:val="20"/>
+          <w:szCs w:val="20"/>
+        </w:rPr>
+        <w:t>c(</w:t>
+      </w:r>
+      <w:proofErr w:type="gramEnd"/>
+      <w:r>
+        <w:rPr>
+          <w:rFonts w:ascii="Arial" w:hAnsi="Arial" w:cs="Arial"/>
+          <w:sz w:val="20"/>
+          <w:szCs w:val="20"/>
+        </w:rPr>
+        <w:t>3, 0.5): Define el rango de tamaños de las palabras</w:t>
       </w:r>
     </w:p>
     <w:p>
@@ -11872,6 +12216,7 @@
         </w:rPr>
       </w:pPr>
       <w:proofErr w:type="spellStart"/>
+      <w:proofErr w:type="gramStart"/>
       <w:r>
         <w:rPr>
           <w:rFonts w:ascii="Arial" w:hAnsi="Arial" w:cs="Arial"/>
@@ -11890,6 +12235,7 @@
         <w:t>(</w:t>
       </w:r>
       <w:proofErr w:type="spellStart"/>
+      <w:proofErr w:type="gramEnd"/>
       <w:r>
         <w:rPr>
           <w:rFonts w:ascii="Arial" w:hAnsi="Arial" w:cs="Arial"/>
@@ -11957,6 +12303,7 @@
           <w:szCs w:val="20"/>
         </w:rPr>
       </w:pPr>
+      <w:proofErr w:type="gramStart"/>
       <w:r>
         <w:rPr>
           <w:rFonts w:ascii="Arial" w:hAnsi="Arial" w:cs="Arial"/>
@@ -11966,6 +12313,7 @@
         <w:t>par(</w:t>
       </w:r>
       <w:proofErr w:type="spellStart"/>
+      <w:proofErr w:type="gramEnd"/>
       <w:r>
         <w:rPr>
           <w:rFonts w:ascii="Arial" w:hAnsi="Arial" w:cs="Arial"/>
@@ -13773,6 +14121,7 @@
         </w:rPr>
       </w:pPr>
       <w:proofErr w:type="spellStart"/>
+      <w:proofErr w:type="gramStart"/>
       <w:r>
         <w:rPr>
           <w:rFonts w:ascii="Arial" w:hAnsi="Arial" w:cs="Arial"/>
@@ -13791,6 +14140,7 @@
         <w:t>(</w:t>
       </w:r>
       <w:proofErr w:type="spellStart"/>
+      <w:proofErr w:type="gramEnd"/>
       <w:r>
         <w:rPr>
           <w:rFonts w:ascii="Arial" w:hAnsi="Arial" w:cs="Arial"/>
@@ -13897,7 +14247,16 @@
           <w:sz w:val="20"/>
           <w:szCs w:val="20"/>
         </w:rPr>
-        <w:t>bind_tf_idf</w:t>
+        <w:t>bind_tf_</w:t>
+      </w:r>
+      <w:proofErr w:type="gramStart"/>
+      <w:r>
+        <w:rPr>
+          <w:rFonts w:ascii="Arial" w:hAnsi="Arial" w:cs="Arial"/>
+          <w:sz w:val="20"/>
+          <w:szCs w:val="20"/>
+        </w:rPr>
+        <w:t>idf</w:t>
       </w:r>
       <w:proofErr w:type="spellEnd"/>
       <w:r>
@@ -13909,6 +14268,7 @@
         <w:t>(</w:t>
       </w:r>
       <w:proofErr w:type="spellStart"/>
+      <w:proofErr w:type="gramEnd"/>
       <w:r>
         <w:rPr>
           <w:rFonts w:ascii="Arial" w:hAnsi="Arial" w:cs="Arial"/>
@@ -13989,7 +14349,16 @@
           <w:sz w:val="20"/>
           <w:szCs w:val="20"/>
         </w:rPr>
-        <w:t>bind_tf_idf</w:t>
+        <w:t>bind_tf_</w:t>
+      </w:r>
+      <w:proofErr w:type="gramStart"/>
+      <w:r>
+        <w:rPr>
+          <w:rFonts w:ascii="Arial" w:hAnsi="Arial" w:cs="Arial"/>
+          <w:sz w:val="20"/>
+          <w:szCs w:val="20"/>
+        </w:rPr>
+        <w:t>idf</w:t>
       </w:r>
       <w:proofErr w:type="spellEnd"/>
       <w:r>
@@ -13998,7 +14367,16 @@
           <w:sz w:val="20"/>
           <w:szCs w:val="20"/>
         </w:rPr>
-        <w:t>() calcula tres valores:</w:t>
+        <w:t>(</w:t>
+      </w:r>
+      <w:proofErr w:type="gramEnd"/>
+      <w:r>
+        <w:rPr>
+          <w:rFonts w:ascii="Arial" w:hAnsi="Arial" w:cs="Arial"/>
+          <w:sz w:val="20"/>
+          <w:szCs w:val="20"/>
+        </w:rPr>
+        <w:t>) calcula tres valores:</w:t>
       </w:r>
     </w:p>
     <w:p>
@@ -15016,7 +15394,16 @@
           <w:sz w:val="20"/>
           <w:szCs w:val="20"/>
         </w:rPr>
-        <w:t>slice_max</w:t>
+        <w:t>slice_</w:t>
+      </w:r>
+      <w:proofErr w:type="gramStart"/>
+      <w:r>
+        <w:rPr>
+          <w:rFonts w:ascii="Arial" w:hAnsi="Arial" w:cs="Arial"/>
+          <w:sz w:val="20"/>
+          <w:szCs w:val="20"/>
+        </w:rPr>
+        <w:t>max</w:t>
       </w:r>
       <w:proofErr w:type="spellEnd"/>
       <w:r>
@@ -15028,6 +15415,7 @@
         <w:t>(</w:t>
       </w:r>
       <w:proofErr w:type="spellStart"/>
+      <w:proofErr w:type="gramEnd"/>
       <w:r>
         <w:rPr>
           <w:rFonts w:ascii="Arial" w:hAnsi="Arial" w:cs="Arial"/>
@@ -15588,7 +15976,25 @@
           <w:sz w:val="20"/>
           <w:szCs w:val="20"/>
         </w:rPr>
-        <w:t>(aes(...)): Se inicia la construcción del gráfico. Dentro de aes() se definen:</w:t>
+        <w:t xml:space="preserve">(aes(...)): Se inicia la construcción del gráfico. Dentro de </w:t>
+      </w:r>
+      <w:proofErr w:type="gramStart"/>
+      <w:r>
+        <w:rPr>
+          <w:rFonts w:ascii="Arial" w:hAnsi="Arial" w:cs="Arial"/>
+          <w:sz w:val="20"/>
+          <w:szCs w:val="20"/>
+        </w:rPr>
+        <w:t>aes(</w:t>
+      </w:r>
+      <w:proofErr w:type="gramEnd"/>
+      <w:r>
+        <w:rPr>
+          <w:rFonts w:ascii="Arial" w:hAnsi="Arial" w:cs="Arial"/>
+          <w:sz w:val="20"/>
+          <w:szCs w:val="20"/>
+        </w:rPr>
+        <w:t>) se definen:</w:t>
       </w:r>
     </w:p>
     <w:p>
@@ -15613,6 +16019,7 @@
         <w:t xml:space="preserve">x = </w:t>
       </w:r>
       <w:proofErr w:type="spellStart"/>
+      <w:proofErr w:type="gramStart"/>
       <w:r>
         <w:rPr>
           <w:rFonts w:ascii="Arial" w:hAnsi="Arial" w:cs="Arial"/>
@@ -15631,6 +16038,7 @@
         <w:t>(</w:t>
       </w:r>
       <w:proofErr w:type="spellStart"/>
+      <w:proofErr w:type="gramEnd"/>
       <w:r>
         <w:rPr>
           <w:rFonts w:ascii="Arial" w:hAnsi="Arial" w:cs="Arial"/>
@@ -15777,7 +16185,16 @@
           <w:sz w:val="20"/>
           <w:szCs w:val="20"/>
         </w:rPr>
-        <w:t>geom_col</w:t>
+        <w:t>geom_</w:t>
+      </w:r>
+      <w:proofErr w:type="gramStart"/>
+      <w:r>
+        <w:rPr>
+          <w:rFonts w:ascii="Arial" w:hAnsi="Arial" w:cs="Arial"/>
+          <w:sz w:val="20"/>
+          <w:szCs w:val="20"/>
+        </w:rPr>
+        <w:t>col</w:t>
       </w:r>
       <w:proofErr w:type="spellEnd"/>
       <w:r>
@@ -15789,6 +16206,7 @@
         <w:t>(</w:t>
       </w:r>
       <w:proofErr w:type="spellStart"/>
+      <w:proofErr w:type="gramEnd"/>
       <w:r>
         <w:rPr>
           <w:rFonts w:ascii="Arial" w:hAnsi="Arial" w:cs="Arial"/>
@@ -15827,7 +16245,16 @@
           <w:sz w:val="20"/>
           <w:szCs w:val="20"/>
         </w:rPr>
-        <w:t>coord_flip</w:t>
+        <w:t>coord_</w:t>
+      </w:r>
+      <w:proofErr w:type="gramStart"/>
+      <w:r>
+        <w:rPr>
+          <w:rFonts w:ascii="Arial" w:hAnsi="Arial" w:cs="Arial"/>
+          <w:sz w:val="20"/>
+          <w:szCs w:val="20"/>
+        </w:rPr>
+        <w:t>flip</w:t>
       </w:r>
       <w:proofErr w:type="spellEnd"/>
       <w:r>
@@ -15836,7 +16263,16 @@
           <w:sz w:val="20"/>
           <w:szCs w:val="20"/>
         </w:rPr>
-        <w:t>(): Invierte los ejes para que las barras sean horizontales, lo que mejora la lectura de las palabras.</w:t>
+        <w:t>(</w:t>
+      </w:r>
+      <w:proofErr w:type="gramEnd"/>
+      <w:r>
+        <w:rPr>
+          <w:rFonts w:ascii="Arial" w:hAnsi="Arial" w:cs="Arial"/>
+          <w:sz w:val="20"/>
+          <w:szCs w:val="20"/>
+        </w:rPr>
+        <w:t>): Invierte los ejes para que las barras sean horizontales, lo que mejora la lectura de las palabras.</w:t>
       </w:r>
     </w:p>
     <w:p>
@@ -15859,7 +16295,16 @@
           <w:sz w:val="20"/>
           <w:szCs w:val="20"/>
         </w:rPr>
-        <w:t>facet_wrap</w:t>
+        <w:t>facet_</w:t>
+      </w:r>
+      <w:proofErr w:type="gramStart"/>
+      <w:r>
+        <w:rPr>
+          <w:rFonts w:ascii="Arial" w:hAnsi="Arial" w:cs="Arial"/>
+          <w:sz w:val="20"/>
+          <w:szCs w:val="20"/>
+        </w:rPr>
+        <w:t>wrap</w:t>
       </w:r>
       <w:proofErr w:type="spellEnd"/>
       <w:r>
@@ -15868,7 +16313,16 @@
           <w:sz w:val="20"/>
           <w:szCs w:val="20"/>
         </w:rPr>
-        <w:t>(~</w:t>
+        <w:t>(</w:t>
+      </w:r>
+      <w:proofErr w:type="gramEnd"/>
+      <w:r>
+        <w:rPr>
+          <w:rFonts w:ascii="Arial" w:hAnsi="Arial" w:cs="Arial"/>
+          <w:sz w:val="20"/>
+          <w:szCs w:val="20"/>
+        </w:rPr>
+        <w:t>~</w:t>
       </w:r>
       <w:proofErr w:type="spellStart"/>
       <w:r>
@@ -17971,7 +18425,17 @@
           <w:szCs w:val="20"/>
           <w:lang w:val="en-US"/>
         </w:rPr>
-        <w:t>unnest_tokens</w:t>
+        <w:t>unnest_</w:t>
+      </w:r>
+      <w:proofErr w:type="gramStart"/>
+      <w:r>
+        <w:rPr>
+          <w:rFonts w:ascii="Arial" w:hAnsi="Arial" w:cs="Arial"/>
+          <w:sz w:val="20"/>
+          <w:szCs w:val="20"/>
+          <w:lang w:val="en-US"/>
+        </w:rPr>
+        <w:t>tokens</w:t>
       </w:r>
       <w:proofErr w:type="spellEnd"/>
       <w:r>
@@ -17981,7 +18445,17 @@
           <w:szCs w:val="20"/>
           <w:lang w:val="en-US"/>
         </w:rPr>
-        <w:t>(bigram, text, token = "</w:t>
+        <w:t>(</w:t>
+      </w:r>
+      <w:proofErr w:type="gramEnd"/>
+      <w:r>
+        <w:rPr>
+          <w:rFonts w:ascii="Arial" w:hAnsi="Arial" w:cs="Arial"/>
+          <w:sz w:val="20"/>
+          <w:szCs w:val="20"/>
+          <w:lang w:val="en-US"/>
+        </w:rPr>
+        <w:t>bigram, text, token = "</w:t>
       </w:r>
       <w:proofErr w:type="spellStart"/>
       <w:r>
@@ -18107,7 +18581,25 @@
           <w:sz w:val="20"/>
           <w:szCs w:val="20"/>
         </w:rPr>
-        <w:t xml:space="preserve">Es decir se crean combinaciones de dos palabras consecutivas. </w:t>
+        <w:t xml:space="preserve">Es </w:t>
+      </w:r>
+      <w:proofErr w:type="gramStart"/>
+      <w:r>
+        <w:rPr>
+          <w:rFonts w:ascii="Arial" w:hAnsi="Arial" w:cs="Arial"/>
+          <w:sz w:val="20"/>
+          <w:szCs w:val="20"/>
+        </w:rPr>
+        <w:t>decir</w:t>
+      </w:r>
+      <w:proofErr w:type="gramEnd"/>
+      <w:r>
+        <w:rPr>
+          <w:rFonts w:ascii="Arial" w:hAnsi="Arial" w:cs="Arial"/>
+          <w:sz w:val="20"/>
+          <w:szCs w:val="20"/>
+        </w:rPr>
+        <w:t xml:space="preserve"> se crean combinaciones de dos palabras consecutivas. </w:t>
       </w:r>
     </w:p>
     <w:p>
@@ -18368,6 +18860,7 @@
           <w:lang w:val="en-US"/>
         </w:rPr>
       </w:pPr>
+      <w:proofErr w:type="gramStart"/>
       <w:r>
         <w:rPr>
           <w:rFonts w:ascii="Arial" w:hAnsi="Arial" w:cs="Arial"/>
@@ -18375,7 +18868,17 @@
           <w:szCs w:val="20"/>
           <w:lang w:val="en-US"/>
         </w:rPr>
-        <w:t xml:space="preserve">separate(bigram, into = c("word1", "word2"), </w:t>
+        <w:t>separate(</w:t>
+      </w:r>
+      <w:proofErr w:type="gramEnd"/>
+      <w:r>
+        <w:rPr>
+          <w:rFonts w:ascii="Arial" w:hAnsi="Arial" w:cs="Arial"/>
+          <w:sz w:val="20"/>
+          <w:szCs w:val="20"/>
+          <w:lang w:val="en-US"/>
+        </w:rPr>
+        <w:t xml:space="preserve">bigram, into = c("word1", "word2"), </w:t>
       </w:r>
       <w:proofErr w:type="spellStart"/>
       <w:r>
@@ -18568,6 +19071,7 @@
           <w:lang w:val="en-US"/>
         </w:rPr>
       </w:pPr>
+      <w:proofErr w:type="gramStart"/>
       <w:r>
         <w:rPr>
           <w:rFonts w:ascii="Arial" w:hAnsi="Arial" w:cs="Arial"/>
@@ -18575,7 +19079,17 @@
           <w:szCs w:val="20"/>
           <w:lang w:val="en-US"/>
         </w:rPr>
-        <w:t xml:space="preserve">filter(!word1 %in% </w:t>
+        <w:t>filter(</w:t>
+      </w:r>
+      <w:proofErr w:type="gramEnd"/>
+      <w:r>
+        <w:rPr>
+          <w:rFonts w:ascii="Arial" w:hAnsi="Arial" w:cs="Arial"/>
+          <w:sz w:val="20"/>
+          <w:szCs w:val="20"/>
+          <w:lang w:val="en-US"/>
+        </w:rPr>
+        <w:t xml:space="preserve">!word1 %in% </w:t>
       </w:r>
       <w:proofErr w:type="spellStart"/>
       <w:r>
@@ -19294,6 +19808,7 @@
         </w:rPr>
       </w:pPr>
       <w:proofErr w:type="spellStart"/>
+      <w:proofErr w:type="gramStart"/>
       <w:r>
         <w:rPr>
           <w:rFonts w:ascii="Arial" w:hAnsi="Arial" w:cs="Arial"/>
@@ -19309,7 +19824,16 @@
           <w:sz w:val="20"/>
           <w:szCs w:val="20"/>
         </w:rPr>
-        <w:t>(word1 == "</w:t>
+        <w:t>(</w:t>
+      </w:r>
+      <w:proofErr w:type="gramEnd"/>
+      <w:r>
+        <w:rPr>
+          <w:rFonts w:ascii="Arial" w:hAnsi="Arial" w:cs="Arial"/>
+          <w:sz w:val="20"/>
+          <w:szCs w:val="20"/>
+        </w:rPr>
+        <w:t>word1 == "</w:t>
       </w:r>
       <w:proofErr w:type="spellStart"/>
       <w:r>
@@ -19432,6 +19956,7 @@
         </w:rPr>
       </w:pPr>
       <w:proofErr w:type="spellStart"/>
+      <w:proofErr w:type="gramStart"/>
       <w:r>
         <w:rPr>
           <w:rFonts w:ascii="Arial" w:hAnsi="Arial" w:cs="Arial"/>
@@ -19447,7 +19972,16 @@
           <w:sz w:val="20"/>
           <w:szCs w:val="20"/>
         </w:rPr>
-        <w:t xml:space="preserve">(word1, word2, </w:t>
+        <w:t>(</w:t>
+      </w:r>
+      <w:proofErr w:type="gramEnd"/>
+      <w:r>
+        <w:rPr>
+          <w:rFonts w:ascii="Arial" w:hAnsi="Arial" w:cs="Arial"/>
+          <w:sz w:val="20"/>
+          <w:szCs w:val="20"/>
+        </w:rPr>
+        <w:t xml:space="preserve">word1, word2, </w:t>
       </w:r>
       <w:proofErr w:type="spellStart"/>
       <w:r>
@@ -19499,6 +20033,7 @@
           <w:szCs w:val="20"/>
         </w:rPr>
       </w:pPr>
+      <w:proofErr w:type="gramStart"/>
       <w:r>
         <w:rPr>
           <w:rFonts w:ascii="Arial" w:hAnsi="Arial" w:cs="Arial"/>
@@ -19508,6 +20043,7 @@
         <w:t>head(</w:t>
       </w:r>
       <w:proofErr w:type="spellStart"/>
+      <w:proofErr w:type="gramEnd"/>
       <w:r>
         <w:rPr>
           <w:rFonts w:ascii="Arial" w:hAnsi="Arial" w:cs="Arial"/>
@@ -20422,6 +20958,7 @@
         </w:rPr>
       </w:pPr>
       <w:proofErr w:type="spellStart"/>
+      <w:proofErr w:type="gramStart"/>
       <w:r>
         <w:rPr>
           <w:rFonts w:ascii="Arial" w:hAnsi="Arial" w:cs="Arial"/>
@@ -20437,7 +20974,16 @@
           <w:sz w:val="20"/>
           <w:szCs w:val="20"/>
         </w:rPr>
-        <w:t>(word1 == "</w:t>
+        <w:t>(</w:t>
+      </w:r>
+      <w:proofErr w:type="gramEnd"/>
+      <w:r>
+        <w:rPr>
+          <w:rFonts w:ascii="Arial" w:hAnsi="Arial" w:cs="Arial"/>
+          <w:sz w:val="20"/>
+          <w:szCs w:val="20"/>
+        </w:rPr>
+        <w:t>word1 == "</w:t>
       </w:r>
       <w:proofErr w:type="spellStart"/>
       <w:r>
@@ -20509,7 +21055,25 @@
           <w:sz w:val="20"/>
           <w:szCs w:val="20"/>
         </w:rPr>
-        <w:t>”. En otras palabras se extraen todas las combinaciones en las que aparece el término “</w:t>
+        <w:t xml:space="preserve">”. En otras </w:t>
+      </w:r>
+      <w:proofErr w:type="gramStart"/>
+      <w:r>
+        <w:rPr>
+          <w:rFonts w:ascii="Arial" w:hAnsi="Arial" w:cs="Arial"/>
+          <w:sz w:val="20"/>
+          <w:szCs w:val="20"/>
+        </w:rPr>
+        <w:t>palabras</w:t>
+      </w:r>
+      <w:proofErr w:type="gramEnd"/>
+      <w:r>
+        <w:rPr>
+          <w:rFonts w:ascii="Arial" w:hAnsi="Arial" w:cs="Arial"/>
+          <w:sz w:val="20"/>
+          <w:szCs w:val="20"/>
+        </w:rPr>
+        <w:t xml:space="preserve"> se extraen todas las combinaciones en las que aparece el término “</w:t>
       </w:r>
       <w:proofErr w:type="spellStart"/>
       <w:r>
@@ -20544,6 +21108,7 @@
         </w:rPr>
       </w:pPr>
       <w:proofErr w:type="spellStart"/>
+      <w:proofErr w:type="gramStart"/>
       <w:r>
         <w:rPr>
           <w:rFonts w:ascii="Arial" w:hAnsi="Arial" w:cs="Arial"/>
@@ -20559,7 +21124,16 @@
           <w:sz w:val="20"/>
           <w:szCs w:val="20"/>
         </w:rPr>
-        <w:t xml:space="preserve">(word1, word2, </w:t>
+        <w:t>(</w:t>
+      </w:r>
+      <w:proofErr w:type="gramEnd"/>
+      <w:r>
+        <w:rPr>
+          <w:rFonts w:ascii="Arial" w:hAnsi="Arial" w:cs="Arial"/>
+          <w:sz w:val="20"/>
+          <w:szCs w:val="20"/>
+        </w:rPr>
+        <w:t xml:space="preserve">word1, word2, </w:t>
       </w:r>
       <w:proofErr w:type="spellStart"/>
       <w:r>
@@ -20611,6 +21185,7 @@
           <w:szCs w:val="20"/>
         </w:rPr>
       </w:pPr>
+      <w:proofErr w:type="gramStart"/>
       <w:r>
         <w:rPr>
           <w:rFonts w:ascii="Arial" w:hAnsi="Arial" w:cs="Arial"/>
@@ -20620,6 +21195,7 @@
         <w:t>head(</w:t>
       </w:r>
       <w:proofErr w:type="spellStart"/>
+      <w:proofErr w:type="gramEnd"/>
       <w:r>
         <w:rPr>
           <w:rFonts w:ascii="Arial" w:hAnsi="Arial" w:cs="Arial"/>
@@ -24403,7 +24979,25 @@
           <w:sz w:val="20"/>
           <w:szCs w:val="20"/>
         </w:rPr>
-        <w:t>Tema 1. Minería de texto. Procesadores de Lenguajes (COLGII) - PER 15746 - Enero 2026.</w:t>
+        <w:t xml:space="preserve">Tema 1. Minería de texto. Procesadores de Lenguajes (COLGII) - PER 15746 - </w:t>
+      </w:r>
+      <w:proofErr w:type="gramStart"/>
+      <w:r>
+        <w:rPr>
+          <w:rFonts w:ascii="Arial" w:hAnsi="Arial" w:cs="Arial"/>
+          <w:sz w:val="20"/>
+          <w:szCs w:val="20"/>
+        </w:rPr>
+        <w:t>Enero</w:t>
+      </w:r>
+      <w:proofErr w:type="gramEnd"/>
+      <w:r>
+        <w:rPr>
+          <w:rFonts w:ascii="Arial" w:hAnsi="Arial" w:cs="Arial"/>
+          <w:sz w:val="20"/>
+          <w:szCs w:val="20"/>
+        </w:rPr>
+        <w:t xml:space="preserve"> 2026.</w:t>
       </w:r>
     </w:p>
     <w:p>
@@ -24425,7 +25019,25 @@
           <w:sz w:val="20"/>
           <w:szCs w:val="20"/>
         </w:rPr>
-        <w:t>Tema 2. Procesamiento del lenguaje natural. Procesadores de Lenguajes (COLGII) - PER 15746 - Enero 2026.</w:t>
+        <w:t xml:space="preserve">Tema 2. Procesamiento del lenguaje natural. Procesadores de Lenguajes (COLGII) - PER 15746 - </w:t>
+      </w:r>
+      <w:proofErr w:type="gramStart"/>
+      <w:r>
+        <w:rPr>
+          <w:rFonts w:ascii="Arial" w:hAnsi="Arial" w:cs="Arial"/>
+          <w:sz w:val="20"/>
+          <w:szCs w:val="20"/>
+        </w:rPr>
+        <w:t>Enero</w:t>
+      </w:r>
+      <w:proofErr w:type="gramEnd"/>
+      <w:r>
+        <w:rPr>
+          <w:rFonts w:ascii="Arial" w:hAnsi="Arial" w:cs="Arial"/>
+          <w:sz w:val="20"/>
+          <w:szCs w:val="20"/>
+        </w:rPr>
+        <w:t xml:space="preserve"> 2026.</w:t>
       </w:r>
     </w:p>
     <w:p>
@@ -24563,7 +25175,27 @@
           <w:szCs w:val="20"/>
           <w:lang w:val="en-US"/>
         </w:rPr>
-        <w:t>: Text mining and analysis using tidy data principles in R. Journal of Open Source Software, 1(3), 37. https://doi.org/10.21105/joss.00037</w:t>
+        <w:t xml:space="preserve">: Text mining and analysis using tidy data principles in R. Journal of </w:t>
+      </w:r>
+      <w:proofErr w:type="gramStart"/>
+      <w:r>
+        <w:rPr>
+          <w:rFonts w:ascii="Arial" w:hAnsi="Arial" w:cs="Arial"/>
+          <w:sz w:val="20"/>
+          <w:szCs w:val="20"/>
+          <w:lang w:val="en-US"/>
+        </w:rPr>
+        <w:t>Open Source</w:t>
+      </w:r>
+      <w:proofErr w:type="gramEnd"/>
+      <w:r>
+        <w:rPr>
+          <w:rFonts w:ascii="Arial" w:hAnsi="Arial" w:cs="Arial"/>
+          <w:sz w:val="20"/>
+          <w:szCs w:val="20"/>
+          <w:lang w:val="en-US"/>
+        </w:rPr>
+        <w:t xml:space="preserve"> Software, 1(3), 37. https://doi.org/10.21105/joss.00037</w:t>
       </w:r>
     </w:p>
     <w:p>

</xml_diff>